<commit_message>
Fixed Transaction Bug when item name has changed in edit
</commit_message>
<xml_diff>
--- a/cab_backend/generated_reports/sample_report_20250310.docx
+++ b/cab_backend/generated_reports/sample_report_20250310.docx
@@ -1351,7 +1351,7 @@
                 <w:lang w:eastAsia="en-PH"/>
                 <w14:ligatures w14:val="none"/>
               </w:rPr>
-              <w:t>0</w:t>
+              <w:t>-66150</w:t>
             </w:r>
           </w:p>
         </w:tc>
@@ -2561,7 +2561,7 @@
                 <w:lang w:eastAsia="en-PH"/>
                 <w14:ligatures w14:val="none"/>
               </w:rPr>
-              <w:t>-105</w:t>
+              <w:t>0</w:t>
             </w:r>
           </w:p>
         </w:tc>
@@ -3040,7 +3040,7 @@
                 <w:lang w:eastAsia="en-PH"/>
                 <w14:ligatures w14:val="none"/>
               </w:rPr>
-              <w:t>-105</w:t>
+              <w:t>-66150</w:t>
             </w:r>
           </w:p>
         </w:tc>
@@ -3987,7 +3987,7 @@
                 <w:lang w:eastAsia="en-PH"/>
                 <w14:ligatures w14:val="none"/>
               </w:rPr>
-              <w:t>0</w:t>
+              <w:t>-66150</w:t>
             </w:r>
             <w:r>
               <w:rPr>
@@ -4239,7 +4239,7 @@
                 <w:lang w:eastAsia="en-PH"/>
                 <w14:ligatures w14:val="none"/>
               </w:rPr>
-              <w:t>0</w:t>
+              <w:t>-66150</w:t>
             </w:r>
           </w:p>
         </w:tc>
@@ -6002,7 +6002,7 @@
                 <w:lang w:eastAsia="en-PH"/>
                 <w14:ligatures w14:val="none"/>
               </w:rPr>
-              <w:t>-105</w:t>
+              <w:t>0</w:t>
             </w:r>
             <w:r>
               <w:rPr>
@@ -6254,7 +6254,7 @@
                 <w:lang w:eastAsia="en-PH"/>
                 <w14:ligatures w14:val="none"/>
               </w:rPr>
-              <w:t>-105</w:t>
+              <w:t>0</w:t>
             </w:r>
           </w:p>
         </w:tc>
@@ -6838,7 +6838,7 @@
                 <w:lang w:eastAsia="en-PH"/>
                 <w14:ligatures w14:val="none"/>
               </w:rPr>
-              <w:t>-105</w:t>
+              <w:t>-66150</w:t>
             </w:r>
             <w:r>
               <w:rPr>
@@ -7156,7 +7156,7 @@
                 <w:lang w:eastAsia="en-PH"/>
                 <w14:ligatures w14:val="none"/>
               </w:rPr>
-              <w:t>-105</w:t>
+              <w:t>-66150</w:t>
             </w:r>
           </w:p>
         </w:tc>

</xml_diff>

<commit_message>
fix total of monthly consumption
</commit_message>
<xml_diff>
--- a/cab_backend/generated_reports/sample_report_20250310.docx
+++ b/cab_backend/generated_reports/sample_report_20250310.docx
@@ -1109,7 +1109,7 @@
                 <w:lang w:eastAsia="en-PH"/>
                 <w14:ligatures w14:val="none"/>
               </w:rPr>
-              <w:t>0</w:t>
+              <w:t>-12750</w:t>
             </w:r>
           </w:p>
         </w:tc>
@@ -1593,7 +1593,7 @@
                 <w:lang w:eastAsia="en-PH"/>
                 <w14:ligatures w14:val="none"/>
               </w:rPr>
-              <w:t>0</w:t>
+              <w:t>-3600</w:t>
             </w:r>
           </w:p>
         </w:tc>
@@ -3040,7 +3040,7 @@
                 <w:lang w:eastAsia="en-PH"/>
                 <w14:ligatures w14:val="none"/>
               </w:rPr>
-              <w:t>-66150</w:t>
+              <w:t>-82500</w:t>
             </w:r>
           </w:p>
         </w:tc>
@@ -3584,18 +3584,19 @@
                 <w:lang w:eastAsia="en-PH"/>
                 <w14:ligatures w14:val="none"/>
               </w:rPr>
+              <w:t>-1275</w:t>
+            </w:r>
+            <w:r>
+              <w:rPr>
+                <w:rFonts w:ascii="Calibri" w:eastAsia="Times New Roman" w:hAnsi="Calibri" w:cs="Calibri"/>
+                <w:color w:val="000000"/>
+                <w:kern w:val="0"/>
+                <w:sz w:val="16"/>
+                <w:szCs w:val="16"/>
+                <w:lang w:eastAsia="en-PH"/>
+                <w14:ligatures w14:val="none"/>
+              </w:rPr>
               <w:t>0</w:t>
-            </w:r>
-            <w:r>
-              <w:rPr>
-                <w:rFonts w:ascii="Calibri" w:eastAsia="Times New Roman" w:hAnsi="Calibri" w:cs="Calibri"/>
-                <w:color w:val="000000"/>
-                <w:kern w:val="0"/>
-                <w:sz w:val="16"/>
-                <w:szCs w:val="16"/>
-                <w:lang w:eastAsia="en-PH"/>
-                <w14:ligatures w14:val="none"/>
-              </w:rPr>
             </w:r>
             <w:r>
               <w:rPr>
@@ -3836,7 +3837,7 @@
                 <w:lang w:eastAsia="en-PH"/>
                 <w14:ligatures w14:val="none"/>
               </w:rPr>
-              <w:t>0</w:t>
+              <w:t>-12750</w:t>
             </w:r>
           </w:p>
         </w:tc>
@@ -4390,7 +4391,7 @@
                 <w:lang w:eastAsia="en-PH"/>
                 <w14:ligatures w14:val="none"/>
               </w:rPr>
-              <w:t>0</w:t>
+              <w:t>-3600</w:t>
             </w:r>
             <w:r>
               <w:rPr>
@@ -4642,7 +4643,7 @@
                 <w:lang w:eastAsia="en-PH"/>
                 <w14:ligatures w14:val="none"/>
               </w:rPr>
-              <w:t>0</w:t>
+              <w:t>-3600</w:t>
             </w:r>
           </w:p>
         </w:tc>
@@ -6838,7 +6839,7 @@
                 <w:lang w:eastAsia="en-PH"/>
                 <w14:ligatures w14:val="none"/>
               </w:rPr>
-              <w:t>-66150</w:t>
+              <w:t>-82500</w:t>
             </w:r>
             <w:r>
               <w:rPr>
@@ -7156,7 +7157,7 @@
                 <w:lang w:eastAsia="en-PH"/>
                 <w14:ligatures w14:val="none"/>
               </w:rPr>
-              <w:t>-66150</w:t>
+              <w:t>-82500</w:t>
             </w:r>
           </w:p>
         </w:tc>

</xml_diff>